<commit_message>
fix anticheat, update ui
</commit_message>
<xml_diff>
--- a/data/questions.docx
+++ b/data/questions.docx
@@ -73,7 +73,13 @@
         <w:t xml:space="preserve">Question 3. </w:t>
       </w:r>
       <w:r>
-        <w:t>4 x 0 = ?</w:t>
+        <w:t xml:space="preserve">4 </w:t>
+      </w:r>
+      <w:r>
+        <w:t>/</w:t>
+      </w:r>
+      <w:r>
+        <w:t xml:space="preserve"> 0 = ?</w:t>
       </w:r>
     </w:p>
     <w:p>

</xml_diff>